<commit_message>
updated the approach doc
</commit_message>
<xml_diff>
--- a/Approach_Document.docx
+++ b/Approach_Document.docx
@@ -85,7 +85,7 @@
         <w:t>into</w:t>
       </w:r>
       <w:r>
-        <w:t xml:space="preserve"> categories each and we can browse these apps specifically for each category by going to Homepage -&gt; More -&gt; Apps </w:t>
+        <w:t xml:space="preserve"> categories each and we can browse these apps specifically for each category by going to Homepage -&gt; More -&gt; Apps</w:t>
       </w:r>
     </w:p>
     <w:p>
@@ -122,21 +122,7 @@
         <w:rPr>
           <w:lang w:eastAsia="en-IN"/>
         </w:rPr>
-        <w:t xml:space="preserve">We need to build a tool to get all the apps details like category, sub-category, name, </w:t>
-      </w:r>
-      <w:proofErr w:type="spellStart"/>
-      <w:r>
-        <w:rPr>
-          <w:lang w:eastAsia="en-IN"/>
-        </w:rPr>
-        <w:t>url</w:t>
-      </w:r>
-      <w:proofErr w:type="spellEnd"/>
-      <w:r>
-        <w:rPr>
-          <w:lang w:eastAsia="en-IN"/>
-        </w:rPr>
-        <w:t>, costing, ratings, reviews etc of each app and store the details in a spread sheet or a database based on the requirement.</w:t>
+        <w:t>We need to build a tool to get all the apps details like category, sub-category, name, url, costing, ratings, reviews etc of each app and store the details in a spread sheet or a database based on the requirement.</w:t>
       </w:r>
     </w:p>
     <w:p>
@@ -214,16 +200,68 @@
         <w:rPr>
           <w:lang w:eastAsia="en-IN"/>
         </w:rPr>
-        <w:t xml:space="preserve">Python Packages: requests, pandas, </w:t>
-      </w:r>
-      <w:proofErr w:type="spellStart"/>
-      <w:r>
-        <w:rPr>
-          <w:lang w:eastAsia="en-IN"/>
-        </w:rPr>
-        <w:t>BeautifulSoup</w:t>
-      </w:r>
-      <w:proofErr w:type="spellEnd"/>
+        <w:t>Python Packages: requests, pandas, BeautifulSoup</w:t>
+      </w:r>
+    </w:p>
+    <w:p>
+      <w:pPr>
+        <w:pStyle w:val="ListParagraph"/>
+        <w:numPr>
+          <w:ilvl w:val="0"/>
+          <w:numId w:val="1"/>
+        </w:numPr>
+        <w:rPr>
+          <w:lang w:eastAsia="en-IN"/>
+        </w:rPr>
+      </w:pPr>
+      <w:r>
+        <w:rPr>
+          <w:lang w:eastAsia="en-IN"/>
+        </w:rPr>
+        <w:t>Beautiful Soup is a library that makes it easy to scrape information from web pages. It sits atop an HTML or XML parser, providing Pythonic idioms for iterating, searching, and modifying the parse tree.</w:t>
+      </w:r>
+    </w:p>
+    <w:p>
+      <w:pPr>
+        <w:pStyle w:val="ListParagraph"/>
+        <w:numPr>
+          <w:ilvl w:val="0"/>
+          <w:numId w:val="1"/>
+        </w:numPr>
+        <w:rPr>
+          <w:lang w:eastAsia="en-IN"/>
+        </w:rPr>
+      </w:pPr>
+      <w:r>
+        <w:rPr>
+          <w:lang w:eastAsia="en-IN"/>
+        </w:rPr>
+        <w:t xml:space="preserve">DataFrame is a 2-dimensional </w:t>
+      </w:r>
+      <w:r>
+        <w:rPr>
+          <w:lang w:eastAsia="en-IN"/>
+        </w:rPr>
+        <w:t>labelled</w:t>
+      </w:r>
+      <w:r>
+        <w:rPr>
+          <w:lang w:eastAsia="en-IN"/>
+        </w:rPr>
+        <w:t xml:space="preserve"> data structure with columns of potentially different types. You can think of it like a spreadsheet or SQL table, or a dict of Series objects. It is generally the </w:t>
+      </w:r>
+      <w:r>
+        <w:rPr>
+          <w:lang w:eastAsia="en-IN"/>
+        </w:rPr>
+        <w:t>most used</w:t>
+      </w:r>
+      <w:r>
+        <w:rPr>
+          <w:lang w:eastAsia="en-IN"/>
+        </w:rPr>
+        <w:t xml:space="preserve"> pandas object.</w:t>
+      </w:r>
     </w:p>
     <w:p>
       <w:pPr>
@@ -311,21 +349,7 @@
         <w:rPr>
           <w:lang w:eastAsia="en-IN"/>
         </w:rPr>
-        <w:t xml:space="preserve">Using </w:t>
-      </w:r>
-      <w:proofErr w:type="spellStart"/>
-      <w:r>
-        <w:rPr>
-          <w:lang w:eastAsia="en-IN"/>
-        </w:rPr>
-        <w:t>BeautifulSoup</w:t>
-      </w:r>
-      <w:proofErr w:type="spellEnd"/>
-      <w:r>
-        <w:rPr>
-          <w:lang w:eastAsia="en-IN"/>
-        </w:rPr>
-        <w:t xml:space="preserve"> parse the response HTML content and get the </w:t>
+        <w:t xml:space="preserve">Using BeautifulSoup parse the response HTML content and get the </w:t>
       </w:r>
       <w:r>
         <w:rPr>
@@ -335,14 +359,12 @@
         </w:rPr>
         <w:t xml:space="preserve">Browse apps </w:t>
       </w:r>
-      <w:proofErr w:type="spellStart"/>
       <w:r>
         <w:rPr>
           <w:lang w:eastAsia="en-IN"/>
         </w:rPr>
         <w:t>url</w:t>
       </w:r>
-      <w:proofErr w:type="spellEnd"/>
     </w:p>
     <w:p>
       <w:pPr>
@@ -359,30 +381,8 @@
         <w:rPr>
           <w:lang w:eastAsia="en-IN"/>
         </w:rPr>
-        <w:t xml:space="preserve">Using above </w:t>
-      </w:r>
-      <w:proofErr w:type="spellStart"/>
-      <w:r>
-        <w:rPr>
-          <w:lang w:eastAsia="en-IN"/>
-        </w:rPr>
-        <w:t>url</w:t>
-      </w:r>
-      <w:proofErr w:type="spellEnd"/>
-      <w:r>
-        <w:rPr>
-          <w:lang w:eastAsia="en-IN"/>
-        </w:rPr>
-        <w:t xml:space="preserve"> make a request and get all the apps and the left pane has all the categories using </w:t>
-      </w:r>
-      <w:proofErr w:type="spellStart"/>
-      <w:r>
-        <w:rPr>
-          <w:lang w:eastAsia="en-IN"/>
-        </w:rPr>
-        <w:t>BeautifulSoup</w:t>
-      </w:r>
-      <w:proofErr w:type="spellEnd"/>
+        <w:t>Using above url make a request and get all the apps and the left pane has all the categories using BeautifulSoup</w:t>
+      </w:r>
     </w:p>
     <w:p>
       <w:pPr>
@@ -417,16 +417,8 @@
         <w:rPr>
           <w:lang w:eastAsia="en-IN"/>
         </w:rPr>
-        <w:t>Parse the list of the categories and get the list of all sub-categories and store in a list/</w:t>
-      </w:r>
-      <w:proofErr w:type="spellStart"/>
-      <w:r>
-        <w:rPr>
-          <w:lang w:eastAsia="en-IN"/>
-        </w:rPr>
-        <w:t>dict</w:t>
-      </w:r>
-      <w:proofErr w:type="spellEnd"/>
+        <w:t>Parse the list of the categories and get the list of all sub-categories and store in a list/dict</w:t>
+      </w:r>
     </w:p>
     <w:p>
       <w:pPr>
@@ -449,21 +441,7 @@
         <w:rPr>
           <w:lang w:eastAsia="en-IN"/>
         </w:rPr>
-        <w:t xml:space="preserve"> </w:t>
-      </w:r>
-      <w:proofErr w:type="spellStart"/>
-      <w:r>
-        <w:rPr>
-          <w:lang w:eastAsia="en-IN"/>
-        </w:rPr>
-        <w:t>url</w:t>
-      </w:r>
-      <w:proofErr w:type="spellEnd"/>
-      <w:r>
-        <w:rPr>
-          <w:lang w:eastAsia="en-IN"/>
-        </w:rPr>
-        <w:t xml:space="preserve"> with the</w:t>
+        <w:t xml:space="preserve"> url with the</w:t>
       </w:r>
       <w:r>
         <w:rPr>
@@ -505,21 +483,7 @@
         <w:rPr>
           <w:lang w:eastAsia="en-IN"/>
         </w:rPr>
-        <w:t xml:space="preserve">nd scrap the data of each </w:t>
-      </w:r>
-      <w:proofErr w:type="spellStart"/>
-      <w:r>
-        <w:rPr>
-          <w:lang w:eastAsia="en-IN"/>
-        </w:rPr>
-        <w:t>url</w:t>
-      </w:r>
-      <w:proofErr w:type="spellEnd"/>
-      <w:r>
-        <w:rPr>
-          <w:lang w:eastAsia="en-IN"/>
-        </w:rPr>
-        <w:t>.</w:t>
+        <w:t>nd scrap the data of each url.</w:t>
       </w:r>
     </w:p>
     <w:p>
@@ -539,14 +503,12 @@
         </w:rPr>
         <w:t xml:space="preserve">Identify the tags to extract the information like Overview, Plans + </w:t>
       </w:r>
-      <w:proofErr w:type="gramStart"/>
-      <w:r>
-        <w:rPr>
-          <w:lang w:eastAsia="en-IN"/>
-        </w:rPr>
-        <w:t>Pricing ,</w:t>
-      </w:r>
-      <w:proofErr w:type="gramEnd"/>
+      <w:r>
+        <w:rPr>
+          <w:lang w:eastAsia="en-IN"/>
+        </w:rPr>
+        <w:t>Pricing,</w:t>
+      </w:r>
       <w:r>
         <w:rPr>
           <w:lang w:eastAsia="en-IN"/>
@@ -607,13 +569,6 @@
         </w:rPr>
         <w:t xml:space="preserve"> or Database based on the requirement.</w:t>
       </w:r>
-    </w:p>
-    <w:p>
-      <w:pPr>
-        <w:rPr>
-          <w:lang w:eastAsia="en-IN"/>
-        </w:rPr>
-      </w:pPr>
     </w:p>
     <w:p>
       <w:pPr>
@@ -1334,6 +1289,7 @@
   <w:style w:type="character" w:default="1" w:styleId="DefaultParagraphFont">
     <w:name w:val="Default Paragraph Font"/>
     <w:uiPriority w:val="1"/>
+    <w:semiHidden/>
     <w:unhideWhenUsed/>
   </w:style>
   <w:style w:type="table" w:default="1" w:styleId="TableNormal">

</xml_diff>